<commit_message>
Re #264 updating deployment notes which include tickets 194 and 261
</commit_message>
<xml_diff>
--- a/deployments/2016-07-04-platters-add-catering-brochure-button/HLF-platters-new-catering-brochure-deployment-notes.docx
+++ b/deployments/2016-07-04-platters-add-catering-brochure-button/HLF-platters-new-catering-brochure-deployment-notes.docx
@@ -853,7 +853,7 @@
           <w:szCs w:val="20"/>
           <w:rtl w:val="0"/>
         </w:rPr>
-        <w:t xml:space="preserve">, located to the right of the existent “Download Order Form” button and which will link to a new catering brochure PDF file. A mobile-specific fix for the sizing of price images on the homepage carousel will also be applied in this update, as well as a new feature recipe to determined at the time of writing.</w:t>
+        <w:t xml:space="preserve">, located to the right of the existent “Download Order Form” button and which will link to a new catering brochure PDF file. A mobile-specific fix for the sizing of price images on the homepage carousel will also be applied in this update, as well as an update to both the Recipes landing page and feature recipe thumbnail below the homepage carousel.</w:t>
       </w:r>
     </w:p>
     <w:p>
@@ -993,6 +993,40 @@
           <w:rtl w:val="0"/>
         </w:rPr>
         <w:t xml:space="preserve"> htdocs/prod/web/assets/data/carousel/carousel.json (will be included in files for weekly flyer maintenance, but including in this file list for traceability of changes if needed)</w:t>
+      </w:r>
+    </w:p>
+    <w:p>
+      <w:pPr>
+        <w:ind w:firstLine="720"/>
+        <w:contextualSpacing w:val="0"/>
+      </w:pPr>
+      <w:r>
+        <w:rPr>
+          <w:rtl w:val="0"/>
+        </w:rPr>
+      </w:r>
+    </w:p>
+    <w:p>
+      <w:pPr>
+        <w:ind w:firstLine="720"/>
+        <w:contextualSpacing w:val="0"/>
+      </w:pPr>
+      <w:r>
+        <w:rPr>
+          <w:color w:val="f1c232"/>
+          <w:sz w:val="20"/>
+          <w:szCs w:val="20"/>
+          <w:rtl w:val="0"/>
+        </w:rPr>
+        <w:t xml:space="preserve">Updated:</w:t>
+      </w:r>
+      <w:r>
+        <w:rPr>
+          <w:sz w:val="20"/>
+          <w:szCs w:val="20"/>
+          <w:rtl w:val="0"/>
+        </w:rPr>
+        <w:t xml:space="preserve"> htdocs/prod/web/assets/data/recipes/recipes.json</w:t>
       </w:r>
       <w:r>
         <w:rPr>
@@ -1057,7 +1091,7 @@
           <w:szCs w:val="20"/>
           <w:rtl w:val="0"/>
         </w:rPr>
-        <w:t xml:space="preserve">#TBD - Aleisha to provide details on new feature recipe</w:t>
+        <w:t xml:space="preserve">#264 - Updating recipes.json file to make Berries and Cream the new feature recipe</w:t>
       </w:r>
       <w:r>
         <w:rPr>
@@ -1146,7 +1180,7 @@
         <w:rPr>
           <w:rtl w:val="0"/>
         </w:rPr>
-        <w:t xml:space="preserve">If these changes are not pushed to production, the homepage carousel will continue to have smaller than intended price images on display for mobile devices, and the platters page will be missing a button for new content. The new feature recipe will also be missing.</w:t>
+        <w:t xml:space="preserve">If these changes are not pushed to production, the homepage carousel will continue to have smaller than intended price images on display for mobile devices, and the platters page will be missing a button for new content. The new feature recipe will also be outdated.</w:t>
       </w:r>
       <w:r>
         <w:rPr>

</xml_diff>

<commit_message>
Re #264 updating deployment notes
</commit_message>
<xml_diff>
--- a/deployments/2016-07-04-platters-add-catering-brochure-button/HLF-platters-new-catering-brochure-deployment-notes.docx
+++ b/deployments/2016-07-04-platters-add-catering-brochure-button/HLF-platters-new-catering-brochure-deployment-notes.docx
@@ -1225,7 +1225,7 @@
           <w:szCs w:val="20"/>
           <w:rtl w:val="0"/>
         </w:rPr>
-        <w:t xml:space="preserve">Merge commit XXX to master</w:t>
+        <w:t xml:space="preserve">Merge commit 35e2286e1c4a694226ff08c021f653a25443942b to master</w:t>
       </w:r>
     </w:p>
     <w:p>
@@ -1550,12 +1550,12 @@
           <wp:extent cx="1152525" cy="371475"/>
           <wp:effectExtent b="0" l="0" r="0" t="0"/>
           <wp:wrapSquare wrapText="bothSides" distB="114300" distT="114300" distL="114300" distR="114300"/>
-          <wp:docPr descr="STJ_CMYK-01.png" id="1" name="image02.png"/>
+          <wp:docPr descr="STJ_CMYK-01.png" id="1" name="image01.png"/>
           <a:graphic>
             <a:graphicData uri="http://schemas.openxmlformats.org/drawingml/2006/picture">
               <pic:pic>
                 <pic:nvPicPr>
-                  <pic:cNvPr descr="STJ_CMYK-01.png" id="0" name="image02.png"/>
+                  <pic:cNvPr descr="STJ_CMYK-01.png" id="0" name="image01.png"/>
                   <pic:cNvPicPr preferRelativeResize="0"/>
                 </pic:nvPicPr>
                 <pic:blipFill>

</xml_diff>